<commit_message>
PUSH003: Tous types de submits finis
Procédure complétées complètement:
_houses_submit_secret_estimate.sql
_houses_submit_hiding_estimate.sql

Petits détails dans différents fichiers modifiés.
</commit_message>
<xml_diff>
--- a/SQL/Le marché d'Halibaba.docx
+++ b/SQL/Le marché d'Halibaba.docx
@@ -2535,8 +2535,14 @@
           <w:ilvl w:val="1"/>
           <w:numId w:val="7"/>
         </w:numPr>
-      </w:pPr>
-      <w:r>
+        <w:rPr>
+          <w:color w:val="4BACC6" w:themeColor="accent5"/>
+        </w:rPr>
+      </w:pPr>
+      <w:r>
+        <w:rPr>
+          <w:color w:val="4BACC6" w:themeColor="accent5"/>
+        </w:rPr>
         <w:t>Si la demande de devis est expirée → exception levée</w:t>
       </w:r>
     </w:p>
@@ -2547,61 +2553,596 @@
           <w:ilvl w:val="1"/>
           <w:numId w:val="7"/>
         </w:numPr>
-      </w:pPr>
-      <w:r>
+        <w:rPr>
+          <w:color w:val="4BACC6" w:themeColor="accent5"/>
+        </w:rPr>
+      </w:pPr>
+      <w:r>
+        <w:rPr>
+          <w:color w:val="4BACC6" w:themeColor="accent5"/>
+        </w:rPr>
         <w:t>S’</w:t>
       </w:r>
       <w:r>
-        <w:t>il y a un devis (soumis par la maison) qui a été déno</w:t>
+        <w:rPr>
+          <w:color w:val="4BACC6" w:themeColor="accent5"/>
+        </w:rPr>
+        <w:t>il y a un devis (soumis par la maison) qui a été dénoncé &lt; 24 h → exception levée</w:t>
+      </w:r>
+    </w:p>
+    <w:p>
+      <w:pPr>
+        <w:pStyle w:val="Paragraphedeliste"/>
+        <w:numPr>
+          <w:ilvl w:val="1"/>
+          <w:numId w:val="7"/>
+        </w:numPr>
+        <w:rPr>
+          <w:color w:val="4BACC6" w:themeColor="accent5"/>
+        </w:rPr>
+      </w:pPr>
+      <w:r>
+        <w:rPr>
+          <w:color w:val="4BACC6" w:themeColor="accent5"/>
+        </w:rPr>
+        <w:t>S’</w:t>
+      </w:r>
+      <w:r>
+        <w:rPr>
+          <w:color w:val="4BACC6" w:themeColor="accent5"/>
+        </w:rPr>
+        <w:t>il y a un devis secret (soumis par la maison) → exception levée</w:t>
+      </w:r>
+    </w:p>
+    <w:p>
+      <w:pPr>
+        <w:pStyle w:val="Paragraphedeliste"/>
+        <w:numPr>
+          <w:ilvl w:val="1"/>
+          <w:numId w:val="7"/>
+        </w:numPr>
+        <w:rPr>
+          <w:color w:val="4BACC6" w:themeColor="accent5"/>
+        </w:rPr>
+      </w:pPr>
+      <w:r>
+        <w:rPr>
+          <w:color w:val="4BACC6" w:themeColor="accent5"/>
+        </w:rPr>
+        <w:t>Sinon insertion d’un nouveau devis</w:t>
+      </w:r>
+    </w:p>
+    <w:p>
+      <w:pPr>
+        <w:pStyle w:val="Paragraphedeliste"/>
+        <w:numPr>
+          <w:ilvl w:val="2"/>
+          <w:numId w:val="7"/>
+        </w:numPr>
+        <w:rPr>
+          <w:color w:val="4BACC6" w:themeColor="accent5"/>
+        </w:rPr>
+      </w:pPr>
+      <w:r>
+        <w:rPr>
+          <w:color w:val="4BACC6" w:themeColor="accent5"/>
+        </w:rPr>
+        <w:t xml:space="preserve">Update de </w:t>
+      </w:r>
+      <w:proofErr w:type="spellStart"/>
+      <w:r>
+        <w:rPr>
+          <w:color w:val="4BACC6" w:themeColor="accent5"/>
+        </w:rPr>
+        <w:t>last_time_secret</w:t>
+      </w:r>
+      <w:proofErr w:type="spellEnd"/>
+    </w:p>
+    <w:p>
+      <w:pPr>
+        <w:pStyle w:val="Paragraphedeliste"/>
+        <w:numPr>
+          <w:ilvl w:val="0"/>
+          <w:numId w:val="7"/>
+        </w:numPr>
+      </w:pPr>
+      <w:r>
+        <w:t>Soumettre un devis masquant</w:t>
+      </w:r>
+    </w:p>
+    <w:p>
+      <w:pPr>
+        <w:pStyle w:val="Paragraphedeliste"/>
+        <w:numPr>
+          <w:ilvl w:val="1"/>
+          <w:numId w:val="7"/>
+        </w:numPr>
+        <w:rPr>
+          <w:color w:val="4BACC6" w:themeColor="accent5"/>
+        </w:rPr>
+      </w:pPr>
+      <w:r>
+        <w:rPr>
+          <w:color w:val="4BACC6" w:themeColor="accent5"/>
+        </w:rPr>
+        <w:t>Si la demande de devis est expirée → exception levée</w:t>
+      </w:r>
+    </w:p>
+    <w:p>
+      <w:pPr>
+        <w:pStyle w:val="Paragraphedeliste"/>
+        <w:numPr>
+          <w:ilvl w:val="1"/>
+          <w:numId w:val="7"/>
+        </w:numPr>
+        <w:rPr>
+          <w:color w:val="4BACC6" w:themeColor="accent5"/>
+        </w:rPr>
+      </w:pPr>
+      <w:r>
+        <w:rPr>
+          <w:color w:val="4BACC6" w:themeColor="accent5"/>
+        </w:rPr>
+        <w:t>S’il y a un devis (soumis par la maison) qui a été dénoncé &lt; 24 h → exception levée</w:t>
+      </w:r>
+    </w:p>
+    <w:p>
+      <w:pPr>
+        <w:pStyle w:val="Paragraphedeliste"/>
+        <w:numPr>
+          <w:ilvl w:val="1"/>
+          <w:numId w:val="7"/>
+        </w:numPr>
+        <w:rPr>
+          <w:color w:val="4BACC6" w:themeColor="accent5"/>
+        </w:rPr>
+      </w:pPr>
+      <w:r>
+        <w:rPr>
+          <w:color w:val="4BACC6" w:themeColor="accent5"/>
+        </w:rPr>
+        <w:t>S’il y a un devis masquant (soumis par la maison)</w:t>
+      </w:r>
+      <w:r>
+        <w:rPr>
+          <w:color w:val="4BACC6" w:themeColor="accent5"/>
+        </w:rPr>
+        <w:t xml:space="preserve"> &lt; 7 jours → exception levée</w:t>
+      </w:r>
+    </w:p>
+    <w:p>
+      <w:pPr>
+        <w:pStyle w:val="Paragraphedeliste"/>
+        <w:numPr>
+          <w:ilvl w:val="1"/>
+          <w:numId w:val="7"/>
+        </w:numPr>
+      </w:pPr>
+      <w:r>
+        <w:t>S’il y a un devis masquant pour cette demande de devis</w:t>
+      </w:r>
+    </w:p>
+    <w:p>
+      <w:pPr>
+        <w:pStyle w:val="Paragraphedeliste"/>
+        <w:numPr>
+          <w:ilvl w:val="2"/>
+          <w:numId w:val="7"/>
+        </w:numPr>
+        <w:rPr>
+          <w:color w:val="4BACC6" w:themeColor="accent5"/>
+        </w:rPr>
+      </w:pPr>
+      <w:r>
+        <w:rPr>
+          <w:color w:val="4BACC6" w:themeColor="accent5"/>
+        </w:rPr>
+        <w:t xml:space="preserve">Update de </w:t>
+      </w:r>
+      <w:r>
+        <w:rPr>
+          <w:color w:val="4BACC6" w:themeColor="accent5"/>
+          <w:u w:val="double"/>
+        </w:rPr>
+        <w:t>tous</w:t>
+      </w:r>
+      <w:r>
+        <w:rPr>
+          <w:color w:val="4BACC6" w:themeColor="accent5"/>
+        </w:rPr>
+        <w:t xml:space="preserve"> les devis soumis par </w:t>
+      </w:r>
+      <w:r>
+        <w:rPr>
+          <w:color w:val="4BACC6" w:themeColor="accent5"/>
+        </w:rPr>
+        <w:t>la</w:t>
+      </w:r>
+      <w:r>
+        <w:rPr>
+          <w:color w:val="4BACC6" w:themeColor="accent5"/>
+        </w:rPr>
+        <w:t xml:space="preserve"> maison</w:t>
+      </w:r>
+      <w:r>
+        <w:rPr>
+          <w:color w:val="4BACC6" w:themeColor="accent5"/>
+        </w:rPr>
+        <w:t xml:space="preserve"> dénoncée</w:t>
+      </w:r>
+      <w:r>
+        <w:rPr>
+          <w:color w:val="4BACC6" w:themeColor="accent5"/>
+        </w:rPr>
+        <w:t xml:space="preserve"> &lt; 24h → </w:t>
+      </w:r>
+      <w:proofErr w:type="spellStart"/>
+      <w:r>
+        <w:rPr>
+          <w:color w:val="4BACC6" w:themeColor="accent5"/>
+        </w:rPr>
+        <w:t>status</w:t>
+      </w:r>
+      <w:proofErr w:type="spellEnd"/>
+      <w:r>
+        <w:rPr>
+          <w:color w:val="4BACC6" w:themeColor="accent5"/>
+        </w:rPr>
+        <w:t xml:space="preserve"> = </w:t>
+      </w:r>
+      <w:proofErr w:type="spellStart"/>
+      <w:r>
+        <w:rPr>
+          <w:color w:val="4BACC6" w:themeColor="accent5"/>
+        </w:rPr>
+        <w:t>cancelled</w:t>
+      </w:r>
+      <w:proofErr w:type="spellEnd"/>
+    </w:p>
+    <w:p>
+      <w:pPr>
+        <w:pStyle w:val="Paragraphedeliste"/>
+        <w:numPr>
+          <w:ilvl w:val="2"/>
+          <w:numId w:val="7"/>
+        </w:numPr>
+      </w:pPr>
+      <w:r>
+        <w:t>Update d</w:t>
+      </w:r>
+      <w:r>
+        <w:t>es</w:t>
+      </w:r>
+      <w:r>
+        <w:t xml:space="preserve"> devis </w:t>
+      </w:r>
+      <w:r>
+        <w:t>de la maison d</w:t>
+      </w:r>
+      <w:r>
+        <w:t>énoncé</w:t>
+      </w:r>
+      <w:r>
+        <w:t>e</w:t>
+      </w:r>
+      <w:r>
+        <w:t xml:space="preserve"> </w:t>
+      </w:r>
+      <w:r>
+        <w:t>(NOW (</w:t>
+      </w:r>
+      <w:r>
+        <w:t>)-1day</w:t>
+      </w:r>
+      <w:r>
+        <w:t xml:space="preserve"> à NOW</w:t>
+      </w:r>
+      <w:r>
+        <w:t xml:space="preserve"> </w:t>
+      </w:r>
+      <w:r>
+        <w:t>())</w:t>
+      </w:r>
+    </w:p>
+    <w:p>
+      <w:pPr>
+        <w:pStyle w:val="Paragraphedeliste"/>
+        <w:numPr>
+          <w:ilvl w:val="3"/>
+          <w:numId w:val="7"/>
+        </w:numPr>
+        <w:rPr>
+          <w:color w:val="4BACC6" w:themeColor="accent5"/>
+        </w:rPr>
+      </w:pPr>
+      <w:proofErr w:type="spellStart"/>
+      <w:r>
+        <w:rPr>
+          <w:color w:val="4BACC6" w:themeColor="accent5"/>
+        </w:rPr>
+        <w:t>Status</w:t>
+      </w:r>
+      <w:proofErr w:type="spellEnd"/>
+      <w:r>
+        <w:rPr>
+          <w:color w:val="4BACC6" w:themeColor="accent5"/>
+        </w:rPr>
+        <w:t xml:space="preserve"> = </w:t>
+      </w:r>
+      <w:proofErr w:type="spellStart"/>
+      <w:r>
+        <w:rPr>
+          <w:color w:val="4BACC6" w:themeColor="accent5"/>
+        </w:rPr>
+        <w:t>cancelled</w:t>
+      </w:r>
+      <w:proofErr w:type="spellEnd"/>
+    </w:p>
+    <w:p>
+      <w:pPr>
+        <w:pStyle w:val="Paragraphedeliste"/>
+        <w:numPr>
+          <w:ilvl w:val="2"/>
+          <w:numId w:val="7"/>
+        </w:numPr>
+      </w:pPr>
+      <w:r>
+        <w:t>Update de la maison dénoncée</w:t>
+      </w:r>
+    </w:p>
+    <w:p>
+      <w:pPr>
+        <w:pStyle w:val="Paragraphedeliste"/>
+        <w:numPr>
+          <w:ilvl w:val="3"/>
+          <w:numId w:val="7"/>
+        </w:numPr>
+        <w:rPr>
+          <w:color w:val="4BACC6" w:themeColor="accent5"/>
+        </w:rPr>
+      </w:pPr>
+      <w:proofErr w:type="spellStart"/>
+      <w:r>
+        <w:rPr>
+          <w:color w:val="4BACC6" w:themeColor="accent5"/>
+        </w:rPr>
+        <w:t>last_time_reported</w:t>
+      </w:r>
+      <w:proofErr w:type="spellEnd"/>
+      <w:r>
+        <w:rPr>
+          <w:color w:val="4BACC6" w:themeColor="accent5"/>
+        </w:rPr>
+        <w:t xml:space="preserve"> = </w:t>
+      </w:r>
+      <w:proofErr w:type="spellStart"/>
+      <w:r>
+        <w:rPr>
+          <w:color w:val="4BACC6" w:themeColor="accent5"/>
+        </w:rPr>
+        <w:t>timestamp</w:t>
+      </w:r>
+      <w:proofErr w:type="spellEnd"/>
+      <w:r>
+        <w:rPr>
+          <w:color w:val="4BACC6" w:themeColor="accent5"/>
+        </w:rPr>
+        <w:t xml:space="preserve"> actuel</w:t>
+      </w:r>
+    </w:p>
+    <w:p>
+      <w:pPr>
+        <w:pStyle w:val="Paragraphedeliste"/>
+        <w:numPr>
+          <w:ilvl w:val="3"/>
+          <w:numId w:val="7"/>
+        </w:numPr>
+        <w:rPr>
+          <w:color w:val="4BACC6" w:themeColor="accent5"/>
+        </w:rPr>
+      </w:pPr>
+      <w:r>
+        <w:rPr>
+          <w:color w:val="4BACC6" w:themeColor="accent5"/>
+        </w:rPr>
+        <w:t>++</w:t>
+      </w:r>
+      <w:proofErr w:type="spellStart"/>
+      <w:r>
+        <w:rPr>
+          <w:color w:val="4BACC6" w:themeColor="accent5"/>
+        </w:rPr>
+        <w:t>caught_cheating</w:t>
+      </w:r>
+      <w:proofErr w:type="spellEnd"/>
+    </w:p>
+    <w:p>
+      <w:pPr>
+        <w:pStyle w:val="Paragraphedeliste"/>
+        <w:numPr>
+          <w:ilvl w:val="2"/>
+          <w:numId w:val="7"/>
+        </w:numPr>
+        <w:rPr>
+          <w:color w:val="4BACC6" w:themeColor="accent5"/>
+        </w:rPr>
+      </w:pPr>
+      <w:r>
+        <w:rPr>
+          <w:color w:val="4BACC6" w:themeColor="accent5"/>
+        </w:rPr>
+        <w:t>Update de la maison qui dénonce → ++</w:t>
+      </w:r>
+      <w:proofErr w:type="spellStart"/>
+      <w:r>
+        <w:rPr>
+          <w:color w:val="4BACC6" w:themeColor="accent5"/>
+        </w:rPr>
+        <w:t>caught_cheater</w:t>
+      </w:r>
+      <w:proofErr w:type="spellEnd"/>
+    </w:p>
+    <w:p>
+      <w:pPr>
+        <w:pStyle w:val="Paragraphedeliste"/>
+        <w:numPr>
+          <w:ilvl w:val="2"/>
+          <w:numId w:val="7"/>
+        </w:numPr>
+        <w:rPr>
+          <w:color w:val="4BACC6" w:themeColor="accent5"/>
+        </w:rPr>
+      </w:pPr>
+      <w:r>
+        <w:rPr>
+          <w:color w:val="4BACC6" w:themeColor="accent5"/>
+        </w:rPr>
+        <w:t>Insert du devis de la maison qui a dénoncé (</w:t>
+      </w:r>
+      <w:proofErr w:type="spellStart"/>
+      <w:r>
+        <w:rPr>
+          <w:color w:val="4BACC6" w:themeColor="accent5"/>
+        </w:rPr>
+        <w:t>is_hiding</w:t>
+      </w:r>
+      <w:proofErr w:type="spellEnd"/>
+      <w:r>
+        <w:rPr>
+          <w:color w:val="4BACC6" w:themeColor="accent5"/>
+        </w:rPr>
+        <w:t xml:space="preserve"> = false)</w:t>
+      </w:r>
+      <w:r>
+        <w:rPr>
+          <w:color w:val="4BACC6" w:themeColor="accent5"/>
+        </w:rPr>
+        <w:t>. Il est transformé en devis normal.</w:t>
+      </w:r>
+    </w:p>
+    <w:p>
+      <w:pPr>
+        <w:pStyle w:val="Paragraphedeliste"/>
+        <w:numPr>
+          <w:ilvl w:val="1"/>
+          <w:numId w:val="7"/>
+        </w:numPr>
+      </w:pPr>
+      <w:r>
+        <w:t>S’il y a un devis masquant</w:t>
+      </w:r>
+      <w:r>
+        <w:t xml:space="preserve"> (soumis par la maison) pour cette demande de devis</w:t>
+      </w:r>
+    </w:p>
+    <w:p>
+      <w:pPr>
+        <w:pStyle w:val="Paragraphedeliste"/>
+        <w:numPr>
+          <w:ilvl w:val="0"/>
+          <w:numId w:val="9"/>
+        </w:numPr>
+        <w:rPr>
+          <w:color w:val="4BACC6" w:themeColor="accent5"/>
+        </w:rPr>
+      </w:pPr>
+      <w:r>
+        <w:rPr>
+          <w:color w:val="4BACC6" w:themeColor="accent5"/>
+        </w:rPr>
+        <w:t>Il s'auto-dénonce dans ce cas-là</w:t>
+      </w:r>
+    </w:p>
+    <w:p>
+      <w:pPr>
+        <w:pStyle w:val="Paragraphedeliste"/>
+        <w:numPr>
+          <w:ilvl w:val="1"/>
+          <w:numId w:val="7"/>
+        </w:numPr>
+      </w:pPr>
+      <w:r>
+        <w:t>Si aucun des cas précédents :</w:t>
+      </w:r>
+    </w:p>
+    <w:p>
+      <w:pPr>
+        <w:pStyle w:val="Paragraphedeliste"/>
+        <w:numPr>
+          <w:ilvl w:val="2"/>
+          <w:numId w:val="7"/>
+        </w:numPr>
+        <w:rPr>
+          <w:color w:val="4BACC6" w:themeColor="accent5"/>
+        </w:rPr>
+      </w:pPr>
+      <w:r>
+        <w:rPr>
+          <w:color w:val="4BACC6" w:themeColor="accent5"/>
+        </w:rPr>
+        <w:t xml:space="preserve">Insert </w:t>
+      </w:r>
+      <w:r>
+        <w:rPr>
+          <w:color w:val="4BACC6" w:themeColor="accent5"/>
+        </w:rPr>
+        <w:t>du devis masquant (</w:t>
+      </w:r>
+      <w:proofErr w:type="spellStart"/>
+      <w:r>
+        <w:rPr>
+          <w:color w:val="4BACC6" w:themeColor="accent5"/>
+        </w:rPr>
+        <w:t>is_hiding</w:t>
+      </w:r>
+      <w:proofErr w:type="spellEnd"/>
+      <w:r>
+        <w:rPr>
+          <w:color w:val="4BACC6" w:themeColor="accent5"/>
+        </w:rPr>
+        <w:t xml:space="preserve"> = </w:t>
+      </w:r>
+      <w:proofErr w:type="spellStart"/>
+      <w:r>
+        <w:rPr>
+          <w:color w:val="4BACC6" w:themeColor="accent5"/>
+        </w:rPr>
+        <w:t>true</w:t>
+      </w:r>
+      <w:proofErr w:type="spellEnd"/>
+      <w:r>
+        <w:rPr>
+          <w:color w:val="4BACC6" w:themeColor="accent5"/>
+        </w:rPr>
+        <w:t>)</w:t>
+      </w:r>
+    </w:p>
+    <w:p>
+      <w:pPr>
+        <w:pStyle w:val="Paragraphedeliste"/>
+        <w:numPr>
+          <w:ilvl w:val="2"/>
+          <w:numId w:val="7"/>
+        </w:numPr>
+        <w:rPr>
+          <w:color w:val="4BACC6" w:themeColor="accent5"/>
+        </w:rPr>
+      </w:pPr>
+      <w:r>
+        <w:rPr>
+          <w:color w:val="4BACC6" w:themeColor="accent5"/>
+        </w:rPr>
+        <w:t xml:space="preserve">Update de </w:t>
+      </w:r>
+      <w:proofErr w:type="spellStart"/>
+      <w:r>
+        <w:rPr>
+          <w:color w:val="4BACC6" w:themeColor="accent5"/>
+        </w:rPr>
+        <w:t>last_time_hiding</w:t>
       </w:r>
       <w:bookmarkStart w:id="0" w:name="_GoBack"/>
       <w:bookmarkEnd w:id="0"/>
-      <w:r>
-        <w:t>ncé &lt; 24 h → exception levée</w:t>
-      </w:r>
-    </w:p>
-    <w:p>
-      <w:pPr>
-        <w:pStyle w:val="Paragraphedeliste"/>
-        <w:numPr>
-          <w:ilvl w:val="1"/>
-          <w:numId w:val="7"/>
-        </w:numPr>
-      </w:pPr>
-      <w:r>
-        <w:t>S’</w:t>
-      </w:r>
-      <w:r>
-        <w:t>il y a un devis secret (soumis par la maison) → exception levée</w:t>
-      </w:r>
-    </w:p>
-    <w:p>
-      <w:pPr>
-        <w:pStyle w:val="Paragraphedeliste"/>
-        <w:numPr>
-          <w:ilvl w:val="1"/>
-          <w:numId w:val="7"/>
-        </w:numPr>
-      </w:pPr>
-      <w:r>
-        <w:t>Sinon insertion d’un nouveau devis</w:t>
-      </w:r>
-    </w:p>
-    <w:p>
-      <w:pPr>
-        <w:pStyle w:val="Paragraphedeliste"/>
-        <w:numPr>
-          <w:ilvl w:val="2"/>
-          <w:numId w:val="7"/>
-        </w:numPr>
-      </w:pPr>
-      <w:r>
-        <w:t xml:space="preserve">Update de </w:t>
-      </w:r>
-      <w:proofErr w:type="spellStart"/>
-      <w:r>
-        <w:t>last_time_secret</w:t>
-      </w:r>
       <w:proofErr w:type="spellEnd"/>
     </w:p>
     <w:p>
@@ -2613,7 +3154,7 @@
         </w:numPr>
       </w:pPr>
       <w:r>
-        <w:t>Soumettre un devis masquant</w:t>
+        <w:t>Statistiques </w:t>
       </w:r>
     </w:p>
     <w:p>
@@ -2625,314 +3166,8 @@
         </w:numPr>
       </w:pPr>
       <w:r>
-        <w:t>Si la demande de devis est expirée → exception levée</w:t>
-      </w:r>
-    </w:p>
-    <w:p>
-      <w:pPr>
-        <w:pStyle w:val="Paragraphedeliste"/>
-        <w:numPr>
-          <w:ilvl w:val="1"/>
-          <w:numId w:val="7"/>
-        </w:numPr>
-      </w:pPr>
-      <w:r>
-        <w:t>S’il y a un devis (soumis par la maison) qui a été dénoncé &lt; 24 h → exception levée</w:t>
-      </w:r>
-    </w:p>
-    <w:p>
-      <w:pPr>
-        <w:pStyle w:val="Paragraphedeliste"/>
-        <w:numPr>
-          <w:ilvl w:val="1"/>
-          <w:numId w:val="7"/>
-        </w:numPr>
-      </w:pPr>
-      <w:r>
-        <w:t>S’il y a un devis masquant (soumis par la maison)</w:t>
-      </w:r>
-      <w:r>
-        <w:t xml:space="preserve"> &lt; 7 jours → exception levée</w:t>
-      </w:r>
-    </w:p>
-    <w:p>
-      <w:pPr>
-        <w:pStyle w:val="Paragraphedeliste"/>
-        <w:numPr>
-          <w:ilvl w:val="1"/>
-          <w:numId w:val="7"/>
-        </w:numPr>
-      </w:pPr>
-      <w:r>
-        <w:t xml:space="preserve">S’il y a un devis masquant </w:t>
-      </w:r>
-      <w:r>
-        <w:t xml:space="preserve">(soumis par une autre maison) </w:t>
-      </w:r>
-      <w:r>
-        <w:t>pour cette demande de devis</w:t>
-      </w:r>
-    </w:p>
-    <w:p>
-      <w:pPr>
-        <w:pStyle w:val="Paragraphedeliste"/>
-        <w:numPr>
-          <w:ilvl w:val="2"/>
-          <w:numId w:val="7"/>
-        </w:numPr>
-      </w:pPr>
-      <w:r>
-        <w:t xml:space="preserve">Update de </w:t>
-      </w:r>
-      <w:r>
-        <w:rPr>
-          <w:u w:val="double"/>
-        </w:rPr>
-        <w:t>tous</w:t>
-      </w:r>
-      <w:r>
-        <w:t xml:space="preserve"> les devis soumis par </w:t>
-      </w:r>
-      <w:r>
-        <w:t>la</w:t>
-      </w:r>
-      <w:r>
-        <w:t xml:space="preserve"> maison</w:t>
-      </w:r>
-      <w:r>
-        <w:t xml:space="preserve"> dénoncée</w:t>
-      </w:r>
-      <w:r>
-        <w:t xml:space="preserve"> &lt; 24h → </w:t>
-      </w:r>
-      <w:proofErr w:type="spellStart"/>
-      <w:r>
-        <w:t>status</w:t>
-      </w:r>
-      <w:proofErr w:type="spellEnd"/>
-      <w:r>
-        <w:t xml:space="preserve"> = </w:t>
-      </w:r>
-      <w:proofErr w:type="spellStart"/>
-      <w:r>
-        <w:t>cancelled</w:t>
-      </w:r>
-      <w:proofErr w:type="spellEnd"/>
-    </w:p>
-    <w:p>
-      <w:pPr>
-        <w:pStyle w:val="Paragraphedeliste"/>
-        <w:numPr>
-          <w:ilvl w:val="2"/>
-          <w:numId w:val="7"/>
-        </w:numPr>
-      </w:pPr>
-      <w:r>
-        <w:t>Update du devis dénoncé</w:t>
-      </w:r>
-    </w:p>
-    <w:p>
-      <w:pPr>
-        <w:pStyle w:val="Paragraphedeliste"/>
-        <w:numPr>
-          <w:ilvl w:val="3"/>
-          <w:numId w:val="7"/>
-        </w:numPr>
-      </w:pPr>
-      <w:proofErr w:type="spellStart"/>
-      <w:r>
-        <w:t>Status</w:t>
-      </w:r>
-      <w:proofErr w:type="spellEnd"/>
-      <w:r>
-        <w:t xml:space="preserve"> = </w:t>
-      </w:r>
-      <w:proofErr w:type="spellStart"/>
-      <w:r>
-        <w:t>cancelled</w:t>
-      </w:r>
-      <w:proofErr w:type="spellEnd"/>
-    </w:p>
-    <w:p>
-      <w:pPr>
-        <w:pStyle w:val="Paragraphedeliste"/>
-        <w:numPr>
-          <w:ilvl w:val="2"/>
-          <w:numId w:val="7"/>
-        </w:numPr>
-      </w:pPr>
-      <w:r>
-        <w:t>Update de la maison dénoncée</w:t>
-      </w:r>
-    </w:p>
-    <w:p>
-      <w:pPr>
-        <w:pStyle w:val="Paragraphedeliste"/>
-        <w:numPr>
-          <w:ilvl w:val="3"/>
-          <w:numId w:val="7"/>
-        </w:numPr>
-      </w:pPr>
-      <w:proofErr w:type="spellStart"/>
-      <w:r>
-        <w:t>last_time_reported</w:t>
-      </w:r>
-      <w:proofErr w:type="spellEnd"/>
-      <w:r>
-        <w:t xml:space="preserve"> = </w:t>
-      </w:r>
-      <w:proofErr w:type="spellStart"/>
-      <w:r>
-        <w:t>timestamp</w:t>
-      </w:r>
-      <w:proofErr w:type="spellEnd"/>
-      <w:r>
-        <w:t xml:space="preserve"> actuel</w:t>
-      </w:r>
-    </w:p>
-    <w:p>
-      <w:pPr>
-        <w:pStyle w:val="Paragraphedeliste"/>
-        <w:numPr>
-          <w:ilvl w:val="3"/>
-          <w:numId w:val="7"/>
-        </w:numPr>
-      </w:pPr>
-      <w:r>
-        <w:t>++</w:t>
-      </w:r>
-      <w:proofErr w:type="spellStart"/>
-      <w:r>
-        <w:t>caught_cheating</w:t>
-      </w:r>
-      <w:proofErr w:type="spellEnd"/>
-    </w:p>
-    <w:p>
-      <w:pPr>
-        <w:pStyle w:val="Paragraphedeliste"/>
-        <w:numPr>
-          <w:ilvl w:val="2"/>
-          <w:numId w:val="7"/>
-        </w:numPr>
-      </w:pPr>
-      <w:r>
-        <w:t>Update de la maison qui dénonce → ++</w:t>
-      </w:r>
-      <w:proofErr w:type="spellStart"/>
-      <w:r>
-        <w:t>caught_cheater</w:t>
-      </w:r>
-      <w:proofErr w:type="spellEnd"/>
-    </w:p>
-    <w:p>
-      <w:pPr>
-        <w:pStyle w:val="Paragraphedeliste"/>
-        <w:numPr>
-          <w:ilvl w:val="2"/>
-          <w:numId w:val="7"/>
-        </w:numPr>
-      </w:pPr>
-      <w:r>
-        <w:t>Insert du devis de la maison qui a dénoncé (</w:t>
-      </w:r>
-      <w:proofErr w:type="spellStart"/>
-      <w:r>
-        <w:t>is_hiding</w:t>
-      </w:r>
-      <w:proofErr w:type="spellEnd"/>
-      <w:r>
-        <w:t xml:space="preserve"> = false)</w:t>
-      </w:r>
-      <w:r>
-        <w:t>. Il est transformé en devis normal.</w:t>
-      </w:r>
-    </w:p>
-    <w:p>
-      <w:pPr>
-        <w:pStyle w:val="Paragraphedeliste"/>
-        <w:numPr>
-          <w:ilvl w:val="1"/>
-          <w:numId w:val="7"/>
-        </w:numPr>
-      </w:pPr>
-      <w:r>
-        <w:t>S’il y a un devis masquant</w:t>
-      </w:r>
-      <w:r>
-        <w:t xml:space="preserve"> (soumis par la maison) pour cette demande de devis</w:t>
-      </w:r>
-    </w:p>
-    <w:p>
-      <w:pPr>
-        <w:pStyle w:val="Paragraphedeliste"/>
-        <w:numPr>
-          <w:ilvl w:val="0"/>
-          <w:numId w:val="9"/>
-        </w:numPr>
-      </w:pPr>
-      <w:r>
-        <w:t>Il s'auto-dénonce dans ce cas-là</w:t>
-      </w:r>
-    </w:p>
-    <w:p>
-      <w:pPr>
-        <w:pStyle w:val="Paragraphedeliste"/>
-        <w:numPr>
-          <w:ilvl w:val="1"/>
-          <w:numId w:val="7"/>
-        </w:numPr>
-      </w:pPr>
-      <w:r>
-        <w:t>Si aucun des cas précédents :</w:t>
-      </w:r>
-    </w:p>
-    <w:p>
-      <w:pPr>
-        <w:pStyle w:val="Paragraphedeliste"/>
-        <w:numPr>
-          <w:ilvl w:val="2"/>
-          <w:numId w:val="7"/>
-        </w:numPr>
-      </w:pPr>
-      <w:r>
-        <w:t xml:space="preserve">Insert </w:t>
-      </w:r>
-      <w:r>
-        <w:t>du devis masquant (</w:t>
-      </w:r>
-      <w:proofErr w:type="spellStart"/>
-      <w:r>
-        <w:t>is_hiding</w:t>
-      </w:r>
-      <w:proofErr w:type="spellEnd"/>
-      <w:r>
-        <w:t xml:space="preserve"> = </w:t>
-      </w:r>
-      <w:proofErr w:type="spellStart"/>
-      <w:r>
-        <w:t>true</w:t>
-      </w:r>
-      <w:proofErr w:type="spellEnd"/>
-      <w:r>
-        <w:t>)</w:t>
-      </w:r>
-    </w:p>
-    <w:p>
-      <w:pPr>
-        <w:pStyle w:val="Paragraphedeliste"/>
-        <w:numPr>
-          <w:ilvl w:val="2"/>
-          <w:numId w:val="7"/>
-        </w:numPr>
-      </w:pPr>
-      <w:r>
-        <w:t xml:space="preserve">Update de </w:t>
-      </w:r>
-      <w:proofErr w:type="spellStart"/>
-      <w:r>
-        <w:t>last_time_hiding</w:t>
-      </w:r>
-      <w:proofErr w:type="spellEnd"/>
+        <w:t>Idem que pour l’interface des clients</w:t>
+      </w:r>
     </w:p>
     <w:p>
       <w:pPr>
@@ -2943,7 +3178,7 @@
         </w:numPr>
       </w:pPr>
       <w:r>
-        <w:t>Statistiques </w:t>
+        <w:t>Nombre de devis en cours de soumission</w:t>
       </w:r>
     </w:p>
     <w:p>
@@ -2955,8 +3190,13 @@
         </w:numPr>
       </w:pPr>
       <w:r>
-        <w:t>Idem que pour l’interface des clients</w:t>
-      </w:r>
+        <w:t xml:space="preserve">Sélection sur </w:t>
+      </w:r>
+      <w:proofErr w:type="spellStart"/>
+      <w:r>
+        <w:t>submitted_estimates_number</w:t>
+      </w:r>
+      <w:proofErr w:type="spellEnd"/>
     </w:p>
     <w:p>
       <w:pPr>
@@ -2965,35 +3205,6 @@
           <w:ilvl w:val="0"/>
           <w:numId w:val="7"/>
         </w:numPr>
-      </w:pPr>
-      <w:r>
-        <w:t>Nombre de devis en cours de soumission</w:t>
-      </w:r>
-    </w:p>
-    <w:p>
-      <w:pPr>
-        <w:pStyle w:val="Paragraphedeliste"/>
-        <w:numPr>
-          <w:ilvl w:val="1"/>
-          <w:numId w:val="7"/>
-        </w:numPr>
-      </w:pPr>
-      <w:r>
-        <w:t xml:space="preserve">Sélection sur </w:t>
-      </w:r>
-      <w:proofErr w:type="spellStart"/>
-      <w:r>
-        <w:t>submitted_estimates_number</w:t>
-      </w:r>
-      <w:proofErr w:type="spellEnd"/>
-    </w:p>
-    <w:p>
-      <w:pPr>
-        <w:pStyle w:val="Paragraphedeliste"/>
-        <w:numPr>
-          <w:ilvl w:val="0"/>
-          <w:numId w:val="7"/>
-        </w:numPr>
         <w:rPr>
           <w:color w:val="7030A0"/>
         </w:rPr>
@@ -3002,7 +3213,6 @@
         <w:rPr>
           <w:color w:val="7030A0"/>
         </w:rPr>
-        <w:lastRenderedPageBreak/>
         <w:t>Ajout d'options</w:t>
       </w:r>
     </w:p>
@@ -3021,6 +3231,7 @@
         <w:rPr>
           <w:color w:val="7030A0"/>
         </w:rPr>
+        <w:lastRenderedPageBreak/>
         <w:t>Ajout d'une option pour une maison</w:t>
       </w:r>
     </w:p>
@@ -5609,7 +5820,7 @@
 </file>
 
 <file path=customXml/itemProps1.xml><?xml version="1.0" encoding="utf-8"?>
-<ds:datastoreItem xmlns:ds="http://schemas.openxmlformats.org/officeDocument/2006/customXml" ds:itemID="{F40E1B76-7DB6-4D34-97CB-07D764D6B044}">
+<ds:datastoreItem xmlns:ds="http://schemas.openxmlformats.org/officeDocument/2006/customXml" ds:itemID="{3993CE8F-9B0B-4495-A344-47AFD00ED425}">
   <ds:schemaRefs>
     <ds:schemaRef ds:uri="http://schemas.openxmlformats.org/officeDocument/2006/bibliography"/>
   </ds:schemaRefs>

</xml_diff>

<commit_message>
PUSH004: Ajout de fonctions et modifications d'autres
Procédure complétées complètement:
_view_all_valid_estimates.sql
_houses_add_options.sql
_houses_estimates_in_waiting_for_approval.sql

Modification de:
_houses_submit_hiding_estimate.sql -> Correction du nom de la procédure
_houses_submit_secret_estimate.sql -> Correction du nom de la procédure
_houses_submit_estimate.sql  -> Début de la modularisation de la
procédure
</commit_message>
<xml_diff>
--- a/SQL/Le marché d'Halibaba.docx
+++ b/SQL/Le marché d'Halibaba.docx
@@ -2345,13 +2345,20 @@
           <w:ilvl w:val="1"/>
           <w:numId w:val="7"/>
         </w:numPr>
-      </w:pPr>
-      <w:r>
+        <w:rPr>
+          <w:color w:val="4BACC6" w:themeColor="accent5"/>
+        </w:rPr>
+      </w:pPr>
+      <w:r>
+        <w:rPr>
+          <w:color w:val="4BACC6" w:themeColor="accent5"/>
+        </w:rPr>
         <w:t>Utilisation d’une vue → toute les demandes de devis non périmées (</w:t>
       </w:r>
       <w:proofErr w:type="spellStart"/>
       <w:r>
         <w:rPr>
+          <w:color w:val="4BACC6" w:themeColor="accent5"/>
           <w:u w:val="dotted"/>
         </w:rPr>
         <w:t>pub_date</w:t>
@@ -2359,19 +2366,29 @@
       <w:proofErr w:type="spellEnd"/>
       <w:r>
         <w:rPr>
+          <w:color w:val="4BACC6" w:themeColor="accent5"/>
           <w:u w:val="dotted"/>
         </w:rPr>
         <w:t xml:space="preserve"> + 15</w:t>
       </w:r>
       <w:r>
+        <w:rPr>
+          <w:color w:val="4BACC6" w:themeColor="accent5"/>
+        </w:rPr>
         <w:t xml:space="preserve"> jours &gt; </w:t>
       </w:r>
       <w:proofErr w:type="spellStart"/>
       <w:r>
+        <w:rPr>
+          <w:color w:val="4BACC6" w:themeColor="accent5"/>
+        </w:rPr>
         <w:t>now</w:t>
       </w:r>
       <w:proofErr w:type="spellEnd"/>
       <w:r>
+        <w:rPr>
+          <w:color w:val="4BACC6" w:themeColor="accent5"/>
+        </w:rPr>
         <w:t>()) et dont aucun devis n’a encore été accepté.</w:t>
       </w:r>
     </w:p>
@@ -3141,126 +3158,147 @@
         </w:rPr>
         <w:t>last_time_hiding</w:t>
       </w:r>
+      <w:proofErr w:type="spellEnd"/>
+    </w:p>
+    <w:p>
+      <w:pPr>
+        <w:pStyle w:val="Paragraphedeliste"/>
+        <w:numPr>
+          <w:ilvl w:val="0"/>
+          <w:numId w:val="7"/>
+        </w:numPr>
+      </w:pPr>
+      <w:r>
+        <w:t>Statistiques </w:t>
+      </w:r>
+    </w:p>
+    <w:p>
+      <w:pPr>
+        <w:pStyle w:val="Paragraphedeliste"/>
+        <w:numPr>
+          <w:ilvl w:val="1"/>
+          <w:numId w:val="7"/>
+        </w:numPr>
+        <w:rPr>
+          <w:color w:val="4BACC6" w:themeColor="accent5"/>
+        </w:rPr>
+      </w:pPr>
+      <w:r>
+        <w:rPr>
+          <w:color w:val="4BACC6" w:themeColor="accent5"/>
+        </w:rPr>
+        <w:t>Idem que pour l’interface des clients</w:t>
+      </w:r>
+    </w:p>
+    <w:p>
+      <w:pPr>
+        <w:pStyle w:val="Paragraphedeliste"/>
+        <w:numPr>
+          <w:ilvl w:val="0"/>
+          <w:numId w:val="7"/>
+        </w:numPr>
+      </w:pPr>
+      <w:r>
+        <w:t>Nombre de devis en cours de soumission</w:t>
+      </w:r>
+    </w:p>
+    <w:p>
+      <w:pPr>
+        <w:pStyle w:val="Paragraphedeliste"/>
+        <w:numPr>
+          <w:ilvl w:val="1"/>
+          <w:numId w:val="7"/>
+        </w:numPr>
+      </w:pPr>
+      <w:r>
+        <w:rPr>
+          <w:color w:val="4BACC6" w:themeColor="accent5"/>
+        </w:rPr>
+        <w:t xml:space="preserve">Sélection sur </w:t>
+      </w:r>
+      <w:proofErr w:type="spellStart"/>
+      <w:r>
+        <w:rPr>
+          <w:color w:val="4BACC6" w:themeColor="accent5"/>
+        </w:rPr>
+        <w:t>submitted_estimates_number</w:t>
+      </w:r>
+      <w:proofErr w:type="spellEnd"/>
+    </w:p>
+    <w:p>
+      <w:pPr>
+        <w:pStyle w:val="Paragraphedeliste"/>
+        <w:numPr>
+          <w:ilvl w:val="0"/>
+          <w:numId w:val="11"/>
+        </w:numPr>
+        <w:rPr>
+          <w:color w:val="7030A0"/>
+        </w:rPr>
+      </w:pPr>
+      <w:r>
+        <w:br w:type="page"/>
+      </w:r>
+      <w:r>
+        <w:rPr>
+          <w:color w:val="7030A0"/>
+        </w:rPr>
+        <w:lastRenderedPageBreak/>
+        <w:t>Ajout d'options</w:t>
+      </w:r>
+    </w:p>
+    <w:p>
+      <w:pPr>
+        <w:pStyle w:val="Paragraphedeliste"/>
+        <w:numPr>
+          <w:ilvl w:val="0"/>
+          <w:numId w:val="10"/>
+        </w:numPr>
+        <w:rPr>
+          <w:color w:val="7030A0"/>
+        </w:rPr>
+      </w:pPr>
+      <w:r>
+        <w:rPr>
+          <w:color w:val="7030A0"/>
+        </w:rPr>
+        <w:t xml:space="preserve">Ajout d'une option pour </w:t>
+      </w:r>
+      <w:r>
+        <w:rPr>
+          <w:color w:val="4BACC6" w:themeColor="accent5"/>
+        </w:rPr>
+        <w:t>une maison</w:t>
+      </w:r>
+    </w:p>
+    <w:p>
+      <w:pPr>
+        <w:pStyle w:val="Titre4"/>
+      </w:pPr>
+      <w:r>
+        <w:t>Trigger sur l’ajout de devis</w:t>
+      </w:r>
+    </w:p>
+    <w:p>
+      <w:pPr>
+        <w:pStyle w:val="Paragraphedeliste"/>
+        <w:numPr>
+          <w:ilvl w:val="0"/>
+          <w:numId w:val="8"/>
+        </w:numPr>
+      </w:pPr>
+      <w:r>
+        <w:t>++</w:t>
+      </w:r>
+      <w:r>
+        <w:t xml:space="preserve"> </w:t>
+      </w:r>
+      <w:proofErr w:type="spellStart"/>
+      <w:r>
+        <w:t>submitted_estimates_number</w:t>
+      </w:r>
       <w:bookmarkStart w:id="0" w:name="_GoBack"/>
       <w:bookmarkEnd w:id="0"/>
-      <w:proofErr w:type="spellEnd"/>
-    </w:p>
-    <w:p>
-      <w:pPr>
-        <w:pStyle w:val="Paragraphedeliste"/>
-        <w:numPr>
-          <w:ilvl w:val="0"/>
-          <w:numId w:val="7"/>
-        </w:numPr>
-      </w:pPr>
-      <w:r>
-        <w:t>Statistiques </w:t>
-      </w:r>
-    </w:p>
-    <w:p>
-      <w:pPr>
-        <w:pStyle w:val="Paragraphedeliste"/>
-        <w:numPr>
-          <w:ilvl w:val="1"/>
-          <w:numId w:val="7"/>
-        </w:numPr>
-      </w:pPr>
-      <w:r>
-        <w:t>Idem que pour l’interface des clients</w:t>
-      </w:r>
-    </w:p>
-    <w:p>
-      <w:pPr>
-        <w:pStyle w:val="Paragraphedeliste"/>
-        <w:numPr>
-          <w:ilvl w:val="0"/>
-          <w:numId w:val="7"/>
-        </w:numPr>
-      </w:pPr>
-      <w:r>
-        <w:t>Nombre de devis en cours de soumission</w:t>
-      </w:r>
-    </w:p>
-    <w:p>
-      <w:pPr>
-        <w:pStyle w:val="Paragraphedeliste"/>
-        <w:numPr>
-          <w:ilvl w:val="1"/>
-          <w:numId w:val="7"/>
-        </w:numPr>
-      </w:pPr>
-      <w:r>
-        <w:t xml:space="preserve">Sélection sur </w:t>
-      </w:r>
-      <w:proofErr w:type="spellStart"/>
-      <w:r>
-        <w:t>submitted_estimates_number</w:t>
-      </w:r>
-      <w:proofErr w:type="spellEnd"/>
-    </w:p>
-    <w:p>
-      <w:pPr>
-        <w:pStyle w:val="Paragraphedeliste"/>
-        <w:numPr>
-          <w:ilvl w:val="0"/>
-          <w:numId w:val="7"/>
-        </w:numPr>
-        <w:rPr>
-          <w:color w:val="7030A0"/>
-        </w:rPr>
-      </w:pPr>
-      <w:r>
-        <w:rPr>
-          <w:color w:val="7030A0"/>
-        </w:rPr>
-        <w:t>Ajout d'options</w:t>
-      </w:r>
-    </w:p>
-    <w:p>
-      <w:pPr>
-        <w:pStyle w:val="Paragraphedeliste"/>
-        <w:numPr>
-          <w:ilvl w:val="0"/>
-          <w:numId w:val="10"/>
-        </w:numPr>
-        <w:rPr>
-          <w:color w:val="7030A0"/>
-        </w:rPr>
-      </w:pPr>
-      <w:r>
-        <w:rPr>
-          <w:color w:val="7030A0"/>
-        </w:rPr>
-        <w:lastRenderedPageBreak/>
-        <w:t>Ajout d'une option pour une maison</w:t>
-      </w:r>
-    </w:p>
-    <w:p>
-      <w:pPr>
-        <w:pStyle w:val="Titre4"/>
-      </w:pPr>
-      <w:r>
-        <w:t>Trigger sur l’ajout de devis</w:t>
-      </w:r>
-    </w:p>
-    <w:p>
-      <w:pPr>
-        <w:pStyle w:val="Paragraphedeliste"/>
-        <w:numPr>
-          <w:ilvl w:val="0"/>
-          <w:numId w:val="8"/>
-        </w:numPr>
-      </w:pPr>
-      <w:r>
-        <w:t>++</w:t>
-      </w:r>
-      <w:r>
-        <w:t xml:space="preserve"> </w:t>
-      </w:r>
-      <w:proofErr w:type="spellStart"/>
-      <w:r>
-        <w:t>submitted_estimates_number</w:t>
-      </w:r>
       <w:proofErr w:type="spellEnd"/>
     </w:p>
     <w:p>
@@ -4102,6 +4140,119 @@
     </w:lvl>
   </w:abstractNum>
   <w:abstractNum w:abstractNumId="4">
+    <w:nsid w:val="2E2C0128"/>
+    <w:multiLevelType w:val="hybridMultilevel"/>
+    <w:tmpl w:val="1A885218"/>
+    <w:lvl w:ilvl="0" w:tplc="080C0001">
+      <w:start w:val="1"/>
+      <w:numFmt w:val="bullet"/>
+      <w:lvlText w:val=""/>
+      <w:lvlJc w:val="left"/>
+      <w:pPr>
+        <w:ind w:left="720" w:hanging="360"/>
+      </w:pPr>
+      <w:rPr>
+        <w:rFonts w:ascii="Symbol" w:hAnsi="Symbol" w:hint="default"/>
+      </w:rPr>
+    </w:lvl>
+    <w:lvl w:ilvl="1" w:tplc="080C0003" w:tentative="1">
+      <w:start w:val="1"/>
+      <w:numFmt w:val="bullet"/>
+      <w:lvlText w:val="o"/>
+      <w:lvlJc w:val="left"/>
+      <w:pPr>
+        <w:ind w:left="1440" w:hanging="360"/>
+      </w:pPr>
+      <w:rPr>
+        <w:rFonts w:ascii="Courier New" w:hAnsi="Courier New" w:cs="Courier New" w:hint="default"/>
+      </w:rPr>
+    </w:lvl>
+    <w:lvl w:ilvl="2" w:tplc="080C0005" w:tentative="1">
+      <w:start w:val="1"/>
+      <w:numFmt w:val="bullet"/>
+      <w:lvlText w:val=""/>
+      <w:lvlJc w:val="left"/>
+      <w:pPr>
+        <w:ind w:left="2160" w:hanging="360"/>
+      </w:pPr>
+      <w:rPr>
+        <w:rFonts w:ascii="Wingdings" w:hAnsi="Wingdings" w:hint="default"/>
+      </w:rPr>
+    </w:lvl>
+    <w:lvl w:ilvl="3" w:tplc="080C0001" w:tentative="1">
+      <w:start w:val="1"/>
+      <w:numFmt w:val="bullet"/>
+      <w:lvlText w:val=""/>
+      <w:lvlJc w:val="left"/>
+      <w:pPr>
+        <w:ind w:left="2880" w:hanging="360"/>
+      </w:pPr>
+      <w:rPr>
+        <w:rFonts w:ascii="Symbol" w:hAnsi="Symbol" w:hint="default"/>
+      </w:rPr>
+    </w:lvl>
+    <w:lvl w:ilvl="4" w:tplc="080C0003" w:tentative="1">
+      <w:start w:val="1"/>
+      <w:numFmt w:val="bullet"/>
+      <w:lvlText w:val="o"/>
+      <w:lvlJc w:val="left"/>
+      <w:pPr>
+        <w:ind w:left="3600" w:hanging="360"/>
+      </w:pPr>
+      <w:rPr>
+        <w:rFonts w:ascii="Courier New" w:hAnsi="Courier New" w:cs="Courier New" w:hint="default"/>
+      </w:rPr>
+    </w:lvl>
+    <w:lvl w:ilvl="5" w:tplc="080C0005" w:tentative="1">
+      <w:start w:val="1"/>
+      <w:numFmt w:val="bullet"/>
+      <w:lvlText w:val=""/>
+      <w:lvlJc w:val="left"/>
+      <w:pPr>
+        <w:ind w:left="4320" w:hanging="360"/>
+      </w:pPr>
+      <w:rPr>
+        <w:rFonts w:ascii="Wingdings" w:hAnsi="Wingdings" w:hint="default"/>
+      </w:rPr>
+    </w:lvl>
+    <w:lvl w:ilvl="6" w:tplc="080C0001" w:tentative="1">
+      <w:start w:val="1"/>
+      <w:numFmt w:val="bullet"/>
+      <w:lvlText w:val=""/>
+      <w:lvlJc w:val="left"/>
+      <w:pPr>
+        <w:ind w:left="5040" w:hanging="360"/>
+      </w:pPr>
+      <w:rPr>
+        <w:rFonts w:ascii="Symbol" w:hAnsi="Symbol" w:hint="default"/>
+      </w:rPr>
+    </w:lvl>
+    <w:lvl w:ilvl="7" w:tplc="080C0003" w:tentative="1">
+      <w:start w:val="1"/>
+      <w:numFmt w:val="bullet"/>
+      <w:lvlText w:val="o"/>
+      <w:lvlJc w:val="left"/>
+      <w:pPr>
+        <w:ind w:left="5760" w:hanging="360"/>
+      </w:pPr>
+      <w:rPr>
+        <w:rFonts w:ascii="Courier New" w:hAnsi="Courier New" w:cs="Courier New" w:hint="default"/>
+      </w:rPr>
+    </w:lvl>
+    <w:lvl w:ilvl="8" w:tplc="080C0005" w:tentative="1">
+      <w:start w:val="1"/>
+      <w:numFmt w:val="bullet"/>
+      <w:lvlText w:val=""/>
+      <w:lvlJc w:val="left"/>
+      <w:pPr>
+        <w:ind w:left="6480" w:hanging="360"/>
+      </w:pPr>
+      <w:rPr>
+        <w:rFonts w:ascii="Wingdings" w:hAnsi="Wingdings" w:hint="default"/>
+      </w:rPr>
+    </w:lvl>
+  </w:abstractNum>
+  <w:abstractNum w:abstractNumId="5">
     <w:nsid w:val="43391137"/>
     <w:multiLevelType w:val="hybridMultilevel"/>
     <w:tmpl w:val="3C32C2D0"/>
@@ -4214,7 +4365,7 @@
       </w:rPr>
     </w:lvl>
   </w:abstractNum>
-  <w:abstractNum w:abstractNumId="5">
+  <w:abstractNum w:abstractNumId="6">
     <w:nsid w:val="4EF302DC"/>
     <w:multiLevelType w:val="hybridMultilevel"/>
     <w:tmpl w:val="9D0EB30C"/>
@@ -4327,7 +4478,7 @@
       </w:rPr>
     </w:lvl>
   </w:abstractNum>
-  <w:abstractNum w:abstractNumId="6">
+  <w:abstractNum w:abstractNumId="7">
     <w:nsid w:val="4F762258"/>
     <w:multiLevelType w:val="hybridMultilevel"/>
     <w:tmpl w:val="776E5CBA"/>
@@ -4440,7 +4591,7 @@
       </w:rPr>
     </w:lvl>
   </w:abstractNum>
-  <w:abstractNum w:abstractNumId="7">
+  <w:abstractNum w:abstractNumId="8">
     <w:nsid w:val="5A401E9F"/>
     <w:multiLevelType w:val="hybridMultilevel"/>
     <w:tmpl w:val="F890408A"/>
@@ -4553,7 +4704,7 @@
       </w:rPr>
     </w:lvl>
   </w:abstractNum>
-  <w:abstractNum w:abstractNumId="8">
+  <w:abstractNum w:abstractNumId="9">
     <w:nsid w:val="5A985178"/>
     <w:multiLevelType w:val="hybridMultilevel"/>
     <w:tmpl w:val="711480D8"/>
@@ -4666,7 +4817,7 @@
       </w:rPr>
     </w:lvl>
   </w:abstractNum>
-  <w:abstractNum w:abstractNumId="9">
+  <w:abstractNum w:abstractNumId="10">
     <w:nsid w:val="5B3B3D6D"/>
     <w:multiLevelType w:val="hybridMultilevel"/>
     <w:tmpl w:val="3A1CD3F6"/>
@@ -4786,27 +4937,30 @@
     <w:abstractNumId w:val="3"/>
   </w:num>
   <w:num w:numId="3">
-    <w:abstractNumId w:val="5"/>
+    <w:abstractNumId w:val="6"/>
   </w:num>
   <w:num w:numId="4">
-    <w:abstractNumId w:val="7"/>
+    <w:abstractNumId w:val="8"/>
   </w:num>
   <w:num w:numId="5">
-    <w:abstractNumId w:val="6"/>
+    <w:abstractNumId w:val="7"/>
   </w:num>
   <w:num w:numId="6">
     <w:abstractNumId w:val="2"/>
   </w:num>
   <w:num w:numId="7">
-    <w:abstractNumId w:val="8"/>
+    <w:abstractNumId w:val="9"/>
   </w:num>
   <w:num w:numId="8">
     <w:abstractNumId w:val="1"/>
   </w:num>
   <w:num w:numId="9">
-    <w:abstractNumId w:val="9"/>
+    <w:abstractNumId w:val="10"/>
   </w:num>
   <w:num w:numId="10">
+    <w:abstractNumId w:val="5"/>
+  </w:num>
+  <w:num w:numId="11">
     <w:abstractNumId w:val="4"/>
   </w:num>
 </w:numbering>
@@ -5820,7 +5974,7 @@
 </file>
 
 <file path=customXml/itemProps1.xml><?xml version="1.0" encoding="utf-8"?>
-<ds:datastoreItem xmlns:ds="http://schemas.openxmlformats.org/officeDocument/2006/customXml" ds:itemID="{3993CE8F-9B0B-4495-A344-47AFD00ED425}">
+<ds:datastoreItem xmlns:ds="http://schemas.openxmlformats.org/officeDocument/2006/customXml" ds:itemID="{BA5DA878-BB0E-48FC-A9B0-FBC9C23D0C0B}">
   <ds:schemaRefs>
     <ds:schemaRef ds:uri="http://schemas.openxmlformats.org/officeDocument/2006/bibliography"/>
   </ds:schemaRefs>

</xml_diff>

<commit_message>
PUSH004: objectifs SQL complétés
_Ajouts des procédures suivantes:
_view_all_submitted_requests.sql
_house_modify_options.sql

Modification des procédures suivantes:
_Insert_mocj_data pour le rendre fonctionnel.
_houses_submit_estimate gère maintenant tous les types d'estimates.
--> houses_submit_estimate_new_options_format gère également l'ajout des
estimate_options mais dans leur nouveau format PK -> (option_id,
estimate_id). Tests à effectuer quant à la fonctionnalité de la
procédure sur les options

_Suppressions des fichiers suivants:
_houses_submit_hiding_estimate.sql
_houses_submit_secret_estimate.sql
_view_all_valid_estimates ( modifié et amélioré en
view_all_submitted_requests )
</commit_message>
<xml_diff>
--- a/SQL/Le marché d'Halibaba.docx
+++ b/SQL/Le marché d'Halibaba.docx
@@ -2345,20 +2345,13 @@
           <w:ilvl w:val="1"/>
           <w:numId w:val="7"/>
         </w:numPr>
-        <w:rPr>
-          <w:color w:val="4BACC6" w:themeColor="accent5"/>
-        </w:rPr>
-      </w:pPr>
-      <w:r>
-        <w:rPr>
-          <w:color w:val="4BACC6" w:themeColor="accent5"/>
-        </w:rPr>
+      </w:pPr>
+      <w:r>
         <w:t>Utilisation d’une vue → toute les demandes de devis non périmées (</w:t>
       </w:r>
       <w:proofErr w:type="spellStart"/>
       <w:r>
         <w:rPr>
-          <w:color w:val="4BACC6" w:themeColor="accent5"/>
           <w:u w:val="dotted"/>
         </w:rPr>
         <w:t>pub_date</w:t>
@@ -2366,29 +2359,19 @@
       <w:proofErr w:type="spellEnd"/>
       <w:r>
         <w:rPr>
-          <w:color w:val="4BACC6" w:themeColor="accent5"/>
           <w:u w:val="dotted"/>
         </w:rPr>
         <w:t xml:space="preserve"> + 15</w:t>
       </w:r>
       <w:r>
-        <w:rPr>
-          <w:color w:val="4BACC6" w:themeColor="accent5"/>
-        </w:rPr>
         <w:t xml:space="preserve"> jours &gt; </w:t>
       </w:r>
       <w:proofErr w:type="spellStart"/>
       <w:r>
-        <w:rPr>
-          <w:color w:val="4BACC6" w:themeColor="accent5"/>
-        </w:rPr>
         <w:t>now</w:t>
       </w:r>
       <w:proofErr w:type="spellEnd"/>
       <w:r>
-        <w:rPr>
-          <w:color w:val="4BACC6" w:themeColor="accent5"/>
-        </w:rPr>
         <w:t>()) et dont aucun devis n’a encore été accepté.</w:t>
       </w:r>
     </w:p>
@@ -3273,6 +3256,23 @@
     </w:p>
     <w:p>
       <w:pPr>
+        <w:pStyle w:val="Paragraphedeliste"/>
+        <w:numPr>
+          <w:ilvl w:val="0"/>
+          <w:numId w:val="10"/>
+        </w:numPr>
+      </w:pPr>
+      <w:r>
+        <w:t>Modifier</w:t>
+      </w:r>
+      <w:r>
+        <w:t xml:space="preserve"> les options</w:t>
+      </w:r>
+      <w:bookmarkStart w:id="0" w:name="_GoBack"/>
+      <w:bookmarkEnd w:id="0"/>
+    </w:p>
+    <w:p>
+      <w:pPr>
         <w:pStyle w:val="Titre4"/>
       </w:pPr>
       <w:r>
@@ -3598,8 +3598,6 @@
         </w:rPr>
         <w:t>DEPRECATED</w:t>
       </w:r>
-      <w:bookmarkStart w:id="0" w:name="_GoBack"/>
-      <w:bookmarkEnd w:id="0"/>
     </w:p>
     <w:p>
       <w:pPr>
@@ -6001,7 +5999,7 @@
 </file>
 
 <file path=customXml/itemProps1.xml><?xml version="1.0" encoding="utf-8"?>
-<ds:datastoreItem xmlns:ds="http://schemas.openxmlformats.org/officeDocument/2006/customXml" ds:itemID="{530EF75A-DB85-4B03-BA3D-5622564D06F2}">
+<ds:datastoreItem xmlns:ds="http://schemas.openxmlformats.org/officeDocument/2006/customXml" ds:itemID="{CF523C9A-B12E-411D-8EA5-776572BBDDDA}">
   <ds:schemaRefs>
     <ds:schemaRef ds:uri="http://schemas.openxmlformats.org/officeDocument/2006/bibliography"/>
   </ds:schemaRefs>

</xml_diff>